<commit_message>
Finished - Desktop Version
</commit_message>
<xml_diff>
--- a/faq-accordion-card-main/Planning.docx
+++ b/faq-accordion-card-main/Planning.docx
@@ -352,6 +352,93 @@
       </w:pPr>
       <w:r>
         <w:t>Build the Design</w:t>
+      </w:r>
+    </w:p>
+    <w:p>
+      <w:pPr>
+        <w:pStyle w:val="Heading1"/>
+        <w:numPr>
+          <w:ilvl w:val="0"/>
+          <w:numId w:val="1"/>
+        </w:numPr>
+      </w:pPr>
+      <w:r>
+        <w:t>What I’ve learned</w:t>
+      </w:r>
+    </w:p>
+    <w:p>
+      <w:r>
+        <w:t>- how to use the grid and  2 columns</w:t>
+      </w:r>
+    </w:p>
+    <w:p>
+      <w:r>
+        <w:t>- how to make the FAQ functionality without using javascript</w:t>
+      </w:r>
+    </w:p>
+    <w:p>
+      <w:r>
+        <w:t xml:space="preserve">- we are using a </w:t>
+      </w:r>
+      <w:r>
+        <w:t>display:none</w:t>
+      </w:r>
+      <w:r>
+        <w:t xml:space="preserve"> checkbox, the label and the checked pseudo class</w:t>
+      </w:r>
+    </w:p>
+    <w:p>
+      <w:r>
+        <w:t>- transform: rotate() property</w:t>
+      </w:r>
+    </w:p>
+    <w:p>
+      <w:r>
+        <w:t>- ::after and ::before pseudo classes</w:t>
+      </w:r>
+    </w:p>
+    <w:p>
+      <w:r>
+        <w:t>- add images using ::after and ::before</w:t>
+      </w:r>
+    </w:p>
+    <w:p>
+      <w:r>
+        <w:t>- add background images using url</w:t>
+      </w:r>
+    </w:p>
+    <w:p>
+      <w:r>
+        <w:t>- how to align images using translate</w:t>
+      </w:r>
+    </w:p>
+    <w:p>
+      <w:r>
+        <w:t>- how to overflow</w:t>
+      </w:r>
+    </w:p>
+    <w:p>
+      <w:r>
+        <w:t>- z-index</w:t>
+      </w:r>
+    </w:p>
+    <w:p>
+      <w:r>
+        <w:lastRenderedPageBreak/>
+        <w:t>- overflow only for some elements, using an additional div (wrapper)</w:t>
+      </w:r>
+    </w:p>
+    <w:p>
+      <w:pPr>
+        <w:pStyle w:val="Heading1"/>
+      </w:pPr>
+      <w:r>
+        <w:t>6. Time spent</w:t>
+      </w:r>
+    </w:p>
+    <w:p>
+      <w:r>
+        <w:t>- 3-4 hours due to new things that I had to research</w:t>
       </w:r>
     </w:p>
     <w:sectPr>

</xml_diff>